<commit_message>
Updated Iris ML Project report
</commit_message>
<xml_diff>
--- a/Iris_ML_Project_Report.docx
+++ b/Iris_ML_Project_Report.docx
@@ -10,16 +10,219 @@
           <w:bCs/>
           <w:sz w:val="40"/>
           <w:szCs w:val="40"/>
-        </w:rPr>
-      </w:pPr>
-      <w:r>
+          <w:lang w:val="en-ZA"/>
+        </w:rPr>
+      </w:pPr>
+      <w:r>
+        <w:rPr>
+          <w:noProof/>
+        </w:rPr>
+        <w:drawing>
+          <wp:inline distT="0" distB="0" distL="0" distR="0" wp14:anchorId="7D078C95" wp14:editId="25A93B0C">
+            <wp:extent cx="1463040" cy="1433195"/>
+            <wp:effectExtent l="0" t="0" r="3810" b="0"/>
+            <wp:docPr id="1571761210" name="Picture 1"/>
+            <wp:cNvGraphicFramePr>
+              <a:graphicFrameLocks xmlns:a="http://schemas.openxmlformats.org/drawingml/2006/main" noChangeAspect="1"/>
+            </wp:cNvGraphicFramePr>
+            <a:graphic xmlns:a="http://schemas.openxmlformats.org/drawingml/2006/main">
+              <a:graphicData uri="http://schemas.openxmlformats.org/drawingml/2006/picture">
+                <pic:pic xmlns:pic="http://schemas.openxmlformats.org/drawingml/2006/picture">
+                  <pic:nvPicPr>
+                    <pic:cNvPr id="1571761210" name="Picture 1"/>
+                    <pic:cNvPicPr>
+                      <a:picLocks noChangeAspect="1"/>
+                    </pic:cNvPicPr>
+                  </pic:nvPicPr>
+                  <pic:blipFill>
+                    <a:blip r:embed="rId8">
+                      <a:extLst>
+                        <a:ext uri="{28A0092B-C50C-407E-A947-70E740481C1C}">
+                          <a14:useLocalDpi xmlns:a14="http://schemas.microsoft.com/office/drawing/2010/main" val="0"/>
+                        </a:ext>
+                      </a:extLst>
+                    </a:blip>
+                    <a:srcRect/>
+                    <a:stretch>
+                      <a:fillRect/>
+                    </a:stretch>
+                  </pic:blipFill>
+                  <pic:spPr bwMode="auto">
+                    <a:xfrm>
+                      <a:off x="0" y="0"/>
+                      <a:ext cx="1463040" cy="1433195"/>
+                    </a:xfrm>
+                    <a:prstGeom prst="rect">
+                      <a:avLst/>
+                    </a:prstGeom>
+                    <a:noFill/>
+                  </pic:spPr>
+                </pic:pic>
+              </a:graphicData>
+            </a:graphic>
+          </wp:inline>
+        </w:drawing>
+      </w:r>
+    </w:p>
+    <w:p>
+      <w:pPr>
         <w:rPr>
           <w:rFonts w:ascii="Times New Roman" w:hAnsi="Times New Roman" w:cs="Times New Roman"/>
           <w:b/>
           <w:bCs/>
           <w:sz w:val="40"/>
           <w:szCs w:val="40"/>
-        </w:rPr>
+          <w:lang w:val="en-ZA"/>
+        </w:rPr>
+      </w:pPr>
+    </w:p>
+    <w:p>
+      <w:pPr>
+        <w:rPr>
+          <w:rFonts w:ascii="Times New Roman" w:hAnsi="Times New Roman" w:cs="Times New Roman"/>
+          <w:b/>
+          <w:bCs/>
+          <w:sz w:val="40"/>
+          <w:szCs w:val="40"/>
+          <w:lang w:val="en-ZA"/>
+        </w:rPr>
+      </w:pPr>
+      <w:r>
+        <w:drawing>
+          <wp:inline distT="0" distB="0" distL="0" distR="0" wp14:anchorId="1140796A" wp14:editId="7809E751">
+            <wp:extent cx="5486400" cy="3035300"/>
+            <wp:effectExtent l="0" t="0" r="0" b="0"/>
+            <wp:docPr id="256054747" name="Picture 1"/>
+            <wp:cNvGraphicFramePr>
+              <a:graphicFrameLocks xmlns:a="http://schemas.openxmlformats.org/drawingml/2006/main" noChangeAspect="1"/>
+            </wp:cNvGraphicFramePr>
+            <a:graphic xmlns:a="http://schemas.openxmlformats.org/drawingml/2006/main">
+              <a:graphicData uri="http://schemas.openxmlformats.org/drawingml/2006/picture">
+                <pic:pic xmlns:pic="http://schemas.openxmlformats.org/drawingml/2006/picture">
+                  <pic:nvPicPr>
+                    <pic:cNvPr id="0" name="Picture 1"/>
+                    <pic:cNvPicPr>
+                      <a:picLocks noChangeAspect="1" noChangeArrowheads="1"/>
+                    </pic:cNvPicPr>
+                  </pic:nvPicPr>
+                  <pic:blipFill>
+                    <a:blip r:embed="rId9">
+                      <a:extLst>
+                        <a:ext uri="{28A0092B-C50C-407E-A947-70E740481C1C}">
+                          <a14:useLocalDpi xmlns:a14="http://schemas.microsoft.com/office/drawing/2010/main" val="0"/>
+                        </a:ext>
+                      </a:extLst>
+                    </a:blip>
+                    <a:srcRect/>
+                    <a:stretch>
+                      <a:fillRect/>
+                    </a:stretch>
+                  </pic:blipFill>
+                  <pic:spPr bwMode="auto">
+                    <a:xfrm>
+                      <a:off x="0" y="0"/>
+                      <a:ext cx="5486400" cy="3035300"/>
+                    </a:xfrm>
+                    <a:prstGeom prst="rect">
+                      <a:avLst/>
+                    </a:prstGeom>
+                    <a:noFill/>
+                    <a:ln>
+                      <a:noFill/>
+                    </a:ln>
+                  </pic:spPr>
+                </pic:pic>
+              </a:graphicData>
+            </a:graphic>
+          </wp:inline>
+        </w:drawing>
+      </w:r>
+    </w:p>
+    <w:p>
+      <w:pPr>
+        <w:rPr>
+          <w:rFonts w:ascii="Times New Roman" w:hAnsi="Times New Roman" w:cs="Times New Roman"/>
+          <w:b/>
+          <w:bCs/>
+          <w:sz w:val="40"/>
+          <w:szCs w:val="40"/>
+        </w:rPr>
+      </w:pPr>
+    </w:p>
+    <w:p>
+      <w:pPr>
+        <w:rPr>
+          <w:rFonts w:ascii="Times New Roman" w:hAnsi="Times New Roman" w:cs="Times New Roman"/>
+          <w:b/>
+          <w:bCs/>
+          <w:sz w:val="40"/>
+          <w:szCs w:val="40"/>
+        </w:rPr>
+      </w:pPr>
+    </w:p>
+    <w:p>
+      <w:pPr>
+        <w:rPr>
+          <w:rFonts w:ascii="Times New Roman" w:hAnsi="Times New Roman" w:cs="Times New Roman"/>
+          <w:b/>
+          <w:bCs/>
+          <w:sz w:val="40"/>
+          <w:szCs w:val="40"/>
+        </w:rPr>
+      </w:pPr>
+    </w:p>
+    <w:p>
+      <w:pPr>
+        <w:rPr>
+          <w:rFonts w:ascii="Times New Roman" w:hAnsi="Times New Roman" w:cs="Times New Roman"/>
+          <w:b/>
+          <w:bCs/>
+          <w:sz w:val="40"/>
+          <w:szCs w:val="40"/>
+        </w:rPr>
+      </w:pPr>
+    </w:p>
+    <w:p>
+      <w:pPr>
+        <w:rPr>
+          <w:rFonts w:ascii="Times New Roman" w:hAnsi="Times New Roman" w:cs="Times New Roman"/>
+          <w:b/>
+          <w:bCs/>
+          <w:sz w:val="40"/>
+          <w:szCs w:val="40"/>
+        </w:rPr>
+      </w:pPr>
+    </w:p>
+    <w:p>
+      <w:pPr>
+        <w:rPr>
+          <w:rFonts w:ascii="Times New Roman" w:hAnsi="Times New Roman" w:cs="Times New Roman"/>
+          <w:b/>
+          <w:bCs/>
+          <w:sz w:val="40"/>
+          <w:szCs w:val="40"/>
+        </w:rPr>
+      </w:pPr>
+    </w:p>
+    <w:p>
+      <w:pPr>
+        <w:rPr>
+          <w:rFonts w:ascii="Times New Roman" w:hAnsi="Times New Roman" w:cs="Times New Roman"/>
+          <w:b/>
+          <w:bCs/>
+          <w:sz w:val="40"/>
+          <w:szCs w:val="40"/>
+        </w:rPr>
+      </w:pPr>
+      <w:r>
+        <w:rPr>
+          <w:rFonts w:ascii="Times New Roman" w:hAnsi="Times New Roman" w:cs="Times New Roman"/>
+          <w:b/>
+          <w:bCs/>
+          <w:sz w:val="40"/>
+          <w:szCs w:val="40"/>
+        </w:rPr>
+        <w:lastRenderedPageBreak/>
         <w:t>Iris Machine Learning Project Report</w:t>
       </w:r>
     </w:p>
@@ -331,23 +534,7 @@
           <w:sz w:val="24"/>
           <w:szCs w:val="24"/>
         </w:rPr>
-        <w:t>Missin</w:t>
-      </w:r>
-      <w:r>
-        <w:rPr>
-          <w:rFonts w:ascii="Times New Roman" w:hAnsi="Times New Roman" w:cs="Times New Roman"/>
-          <w:sz w:val="24"/>
-          <w:szCs w:val="24"/>
-        </w:rPr>
-        <w:t>g</w:t>
-      </w:r>
-      <w:r>
-        <w:rPr>
-          <w:rFonts w:ascii="Times New Roman" w:hAnsi="Times New Roman" w:cs="Times New Roman"/>
-          <w:sz w:val="24"/>
-          <w:szCs w:val="24"/>
-        </w:rPr>
-        <w:t xml:space="preserve"> values: No missing values were found in the dataset.</w:t>
+        <w:t>Missing values: No missing values were found in the dataset.</w:t>
       </w:r>
     </w:p>
     <w:p>
@@ -560,7 +747,7 @@
                     <pic:cNvPicPr/>
                   </pic:nvPicPr>
                   <pic:blipFill>
-                    <a:blip r:embed="rId8"/>
+                    <a:blip r:embed="rId10"/>
                     <a:stretch>
                       <a:fillRect/>
                     </a:stretch>
@@ -879,7 +1066,7 @@
                     <pic:cNvPicPr/>
                   </pic:nvPicPr>
                   <pic:blipFill>
-                    <a:blip r:embed="rId9"/>
+                    <a:blip r:embed="rId11"/>
                     <a:stretch>
                       <a:fillRect/>
                     </a:stretch>
@@ -1035,7 +1222,7 @@
                     </pic:cNvPicPr>
                   </pic:nvPicPr>
                   <pic:blipFill rotWithShape="1">
-                    <a:blip r:embed="rId10">
+                    <a:blip r:embed="rId12">
                       <a:extLst>
                         <a:ext uri="{28A0092B-C50C-407E-A947-70E740481C1C}">
                           <a14:useLocalDpi xmlns:a14="http://schemas.microsoft.com/office/drawing/2010/main" val="0"/>
@@ -1213,7 +1400,7 @@
                     </pic:cNvPicPr>
                   </pic:nvPicPr>
                   <pic:blipFill>
-                    <a:blip r:embed="rId11">
+                    <a:blip r:embed="rId13">
                       <a:extLst>
                         <a:ext uri="{28A0092B-C50C-407E-A947-70E740481C1C}">
                           <a14:useLocalDpi xmlns:a14="http://schemas.microsoft.com/office/drawing/2010/main" val="0"/>
@@ -1727,7 +1914,7 @@
                     </pic:cNvPicPr>
                   </pic:nvPicPr>
                   <pic:blipFill>
-                    <a:blip r:embed="rId12">
+                    <a:blip r:embed="rId14">
                       <a:extLst>
                         <a:ext uri="{28A0092B-C50C-407E-A947-70E740481C1C}">
                           <a14:useLocalDpi xmlns:a14="http://schemas.microsoft.com/office/drawing/2010/main" val="0"/>
@@ -1806,7 +1993,7 @@
                     <pic:cNvPicPr/>
                   </pic:nvPicPr>
                   <pic:blipFill rotWithShape="1">
-                    <a:blip r:embed="rId13"/>
+                    <a:blip r:embed="rId15"/>
                     <a:srcRect t="-7915" b="26620"/>
                     <a:stretch>
                       <a:fillRect/>
@@ -2712,7 +2899,7 @@
                     </pic:cNvPicPr>
                   </pic:nvPicPr>
                   <pic:blipFill>
-                    <a:blip r:embed="rId14">
+                    <a:blip r:embed="rId16">
                       <a:extLst>
                         <a:ext uri="{28A0092B-C50C-407E-A947-70E740481C1C}">
                           <a14:useLocalDpi xmlns:a14="http://schemas.microsoft.com/office/drawing/2010/main" val="0"/>
@@ -2782,7 +2969,7 @@
                     <pic:cNvPicPr/>
                   </pic:nvPicPr>
                   <pic:blipFill>
-                    <a:blip r:embed="rId15"/>
+                    <a:blip r:embed="rId17"/>
                     <a:stretch>
                       <a:fillRect/>
                     </a:stretch>
@@ -3267,7 +3454,7 @@
         </w:rPr>
         <w:br/>
       </w:r>
-      <w:hyperlink r:id="rId16" w:tgtFrame="_new" w:history="1">
+      <w:hyperlink r:id="rId18" w:tgtFrame="_new" w:history="1">
         <w:r>
           <w:rPr>
             <w:rFonts w:ascii="Times New Roman" w:eastAsia="Times New Roman" w:hAnsi="Times New Roman" w:cs="Times New Roman"/>
@@ -3374,18 +3561,9 @@
           <w:szCs w:val="24"/>
           <w:lang w:val="en-ZA" w:eastAsia="en-ZA"/>
         </w:rPr>
-        <w:t xml:space="preserve"> </w:t>
-      </w:r>
-      <w:r>
-        <w:rPr>
-          <w:rFonts w:ascii="Times New Roman" w:eastAsia="Times New Roman" w:hAnsi="Times New Roman" w:cs="Times New Roman"/>
-          <w:sz w:val="24"/>
-          <w:szCs w:val="24"/>
-          <w:lang w:val="en-ZA" w:eastAsia="en-ZA"/>
-        </w:rPr>
-        <w:t xml:space="preserve">git clone </w:t>
-      </w:r>
-      <w:hyperlink r:id="rId17" w:history="1">
+        <w:t xml:space="preserve"> git clone </w:t>
+      </w:r>
+      <w:hyperlink r:id="rId19" w:history="1">
         <w:r>
           <w:rPr>
             <w:rStyle w:val="Hyperlink"/>
@@ -5236,6 +5414,7 @@
   <w:style w:type="character" w:default="1" w:styleId="DefaultParagraphFont">
     <w:name w:val="Default Paragraph Font"/>
     <w:uiPriority w:val="1"/>
+    <w:semiHidden/>
     <w:unhideWhenUsed/>
   </w:style>
   <w:style w:type="table" w:default="1" w:styleId="TableNormal">

</xml_diff>